<commit_message>
added github url to docx
</commit_message>
<xml_diff>
--- a/Assignment1/Hadoop-assignment1-669668.docx
+++ b/Assignment1/Hadoop-assignment1-669668.docx
@@ -100,7 +100,25 @@
         <w:rPr>
           <w:lang w:val="en-GB"/>
         </w:rPr>
-        <w:t xml:space="preserve"> URL for the assignment: </w:t>
+        <w:t xml:space="preserve"> URL for the assignment:</w:t>
+      </w:r>
+      <w:r>
+        <w:rPr>
+          <w:lang w:val="en-GB"/>
+        </w:rPr>
+        <w:t xml:space="preserve"> </w:t>
+      </w:r>
+      <w:r>
+        <w:rPr>
+          <w:lang w:val="en-GB"/>
+        </w:rPr>
+        <w:t xml:space="preserve"> </w:t>
+      </w:r>
+      <w:r>
+        <w:rPr>
+          <w:lang w:val="en-GB"/>
+        </w:rPr>
+        <w:t>https://github.com/mm55355/Hadoop-Assignments</w:t>
       </w:r>
     </w:p>
     <w:p>
@@ -393,6 +411,7 @@
       </w:pPr>
       <w:r>
         <w:rPr>
+          <w:noProof/>
           <w:lang w:val="en-GB"/>
         </w:rPr>
         <w:drawing>
@@ -493,6 +512,7 @@
       </w:pPr>
       <w:r>
         <w:rPr>
+          <w:noProof/>
           <w:lang w:val="en-GB"/>
         </w:rPr>
         <w:lastRenderedPageBreak/>
@@ -575,6 +595,7 @@
       </w:pPr>
       <w:r>
         <w:rPr>
+          <w:noProof/>
           <w:lang w:val="en-GB"/>
         </w:rPr>
         <w:drawing>
@@ -720,23 +741,18 @@
         <w:rPr>
           <w:lang w:val="en-GB"/>
         </w:rPr>
-        <w:t xml:space="preserve"> </w:t>
-      </w:r>
-      <w:r>
-        <w:rPr>
-          <w:lang w:val="en-GB"/>
-        </w:rPr>
-        <w:t>The query resulted in the following:</w:t>
-      </w:r>
-    </w:p>
-    <w:p>
-      <w:pPr>
-        <w:rPr>
-          <w:lang w:val="en-GB"/>
-        </w:rPr>
-      </w:pPr>
-      <w:r>
-        <w:rPr>
+        <w:t xml:space="preserve"> The query resulted in the following:</w:t>
+      </w:r>
+    </w:p>
+    <w:p>
+      <w:pPr>
+        <w:rPr>
+          <w:lang w:val="en-GB"/>
+        </w:rPr>
+      </w:pPr>
+      <w:r>
+        <w:rPr>
+          <w:noProof/>
           <w:lang w:val="en-GB"/>
         </w:rPr>
         <w:lastRenderedPageBreak/>
@@ -827,6 +843,7 @@
       </w:pPr>
       <w:r>
         <w:rPr>
+          <w:noProof/>
           <w:lang w:val="en-GB"/>
         </w:rPr>
         <w:drawing>
@@ -973,6 +990,7 @@
       </w:pPr>
       <w:r>
         <w:rPr>
+          <w:noProof/>
           <w:lang w:val="en-GB"/>
         </w:rPr>
         <w:drawing>
@@ -2480,6 +2498,15 @@
 </file>
 
 <file path=customXml/item1.xml><?xml version="1.0" encoding="utf-8"?>
+<?mso-contentType ?>
+<FormTemplates xmlns="http://schemas.microsoft.com/sharepoint/v3/contenttype/forms">
+  <Display>DocumentLibraryForm</Display>
+  <Edit>DocumentLibraryForm</Edit>
+  <New>DocumentLibraryForm</New>
+</FormTemplates>
+</file>
+
+<file path=customXml/item2.xml><?xml version="1.0" encoding="utf-8"?>
 <ct:contentTypeSchema xmlns:ct="http://schemas.microsoft.com/office/2006/metadata/contentType" xmlns:ma="http://schemas.microsoft.com/office/2006/metadata/properties/metaAttributes" ct:_="" ma:_="" ma:contentTypeName="Document" ma:contentTypeID="0x01010097664A087850BE45BD7F768B12688A8C" ma:contentTypeVersion="14" ma:contentTypeDescription="Create a new document." ma:contentTypeScope="" ma:versionID="f662f8d181655b9ebba232368cffb99c">
   <xsd:schema xmlns:xsd="http://www.w3.org/2001/XMLSchema" xmlns:xs="http://www.w3.org/2001/XMLSchema" xmlns:p="http://schemas.microsoft.com/office/2006/metadata/properties" xmlns:ns3="093fee87-a4dc-4167-b9d5-4f88fb3c2c10" xmlns:ns4="b9064755-fea3-45eb-b537-7766c90d446c" targetNamespace="http://schemas.microsoft.com/office/2006/metadata/properties" ma:root="true" ma:fieldsID="8765a83bed82df00ab393f8945ac55da" ns3:_="" ns4:_="">
     <xsd:import namespace="093fee87-a4dc-4167-b9d5-4f88fb3c2c10"/>
@@ -2708,16 +2735,11 @@
 </ct:contentTypeSchema>
 </file>
 
-<file path=customXml/item2.xml><?xml version="1.0" encoding="utf-8"?>
-<?mso-contentType ?>
-<FormTemplates xmlns="http://schemas.microsoft.com/sharepoint/v3/contenttype/forms">
-  <Display>DocumentLibraryForm</Display>
-  <Edit>DocumentLibraryForm</Edit>
-  <New>DocumentLibraryForm</New>
-</FormTemplates>
+<file path=customXml/item3.xml><?xml version="1.0" encoding="utf-8"?>
+<b:Sources xmlns:b="http://schemas.openxmlformats.org/officeDocument/2006/bibliography" xmlns="http://schemas.openxmlformats.org/officeDocument/2006/bibliography" SelectedStyle="\APASixthEditionOfficeOnline.xsl" StyleName="APA" Version="6"/>
 </file>
 
-<file path=customXml/item3.xml><?xml version="1.0" encoding="utf-8"?>
+<file path=customXml/item4.xml><?xml version="1.0" encoding="utf-8"?>
 <p:properties xmlns:p="http://schemas.microsoft.com/office/2006/metadata/properties" xmlns:xsi="http://www.w3.org/2001/XMLSchema-instance" xmlns:pc="http://schemas.microsoft.com/office/infopath/2007/PartnerControls">
   <documentManagement>
     <_activity xmlns="b9064755-fea3-45eb-b537-7766c90d446c" xsi:nil="true"/>
@@ -2725,11 +2747,15 @@
 </p:properties>
 </file>
 
-<file path=customXml/item4.xml><?xml version="1.0" encoding="utf-8"?>
-<b:Sources xmlns:b="http://schemas.openxmlformats.org/officeDocument/2006/bibliography" xmlns="http://schemas.openxmlformats.org/officeDocument/2006/bibliography" SelectedStyle="\APASixthEditionOfficeOnline.xsl" StyleName="APA" Version="6"/>
+<file path=customXml/itemProps1.xml><?xml version="1.0" encoding="utf-8"?>
+<ds:datastoreItem xmlns:ds="http://schemas.openxmlformats.org/officeDocument/2006/customXml" ds:itemID="{7BD17A6B-1B35-47CE-B0C5-DCF94326745B}">
+  <ds:schemaRefs>
+    <ds:schemaRef ds:uri="http://schemas.microsoft.com/sharepoint/v3/contenttype/forms"/>
+  </ds:schemaRefs>
+</ds:datastoreItem>
 </file>
 
-<file path=customXml/itemProps1.xml><?xml version="1.0" encoding="utf-8"?>
+<file path=customXml/itemProps2.xml><?xml version="1.0" encoding="utf-8"?>
 <ds:datastoreItem xmlns:ds="http://schemas.openxmlformats.org/officeDocument/2006/customXml" ds:itemID="{2393FBF6-43C4-4B06-A3B2-E00CC03C2966}">
   <ds:schemaRefs>
     <ds:schemaRef ds:uri="http://schemas.microsoft.com/office/2006/metadata/contentType"/>
@@ -2748,35 +2774,20 @@
 </ds:datastoreItem>
 </file>
 
-<file path=customXml/itemProps2.xml><?xml version="1.0" encoding="utf-8"?>
-<ds:datastoreItem xmlns:ds="http://schemas.openxmlformats.org/officeDocument/2006/customXml" ds:itemID="{7BD17A6B-1B35-47CE-B0C5-DCF94326745B}">
+<file path=customXml/itemProps3.xml><?xml version="1.0" encoding="utf-8"?>
+<ds:datastoreItem xmlns:ds="http://schemas.openxmlformats.org/officeDocument/2006/customXml" ds:itemID="{52D5D895-E798-4EC1-846E-C9CD3C6A17C6}">
   <ds:schemaRefs>
-    <ds:schemaRef ds:uri="http://schemas.microsoft.com/sharepoint/v3/contenttype/forms"/>
-  </ds:schemaRefs>
-</ds:datastoreItem>
-</file>
-
-<file path=customXml/itemProps3.xml><?xml version="1.0" encoding="utf-8"?>
-<ds:datastoreItem xmlns:ds="http://schemas.openxmlformats.org/officeDocument/2006/customXml" ds:itemID="{568D3D4F-E738-403B-8F45-11E106B98DC8}">
-  <ds:schemaRefs>
-    <ds:schemaRef ds:uri="b9064755-fea3-45eb-b537-7766c90d446c"/>
-    <ds:schemaRef ds:uri="http://schemas.microsoft.com/office/2006/documentManagement/types"/>
-    <ds:schemaRef ds:uri="http://purl.org/dc/elements/1.1/"/>
-    <ds:schemaRef ds:uri="http://schemas.microsoft.com/office/2006/metadata/properties"/>
-    <ds:schemaRef ds:uri="093fee87-a4dc-4167-b9d5-4f88fb3c2c10"/>
-    <ds:schemaRef ds:uri="http://purl.org/dc/terms/"/>
-    <ds:schemaRef ds:uri="http://www.w3.org/XML/1998/namespace"/>
-    <ds:schemaRef ds:uri="http://purl.org/dc/dcmitype/"/>
-    <ds:schemaRef ds:uri="http://schemas.microsoft.com/office/infopath/2007/PartnerControls"/>
-    <ds:schemaRef ds:uri="http://schemas.openxmlformats.org/package/2006/metadata/core-properties"/>
+    <ds:schemaRef ds:uri="http://schemas.openxmlformats.org/officeDocument/2006/bibliography"/>
   </ds:schemaRefs>
 </ds:datastoreItem>
 </file>
 
 <file path=customXml/itemProps4.xml><?xml version="1.0" encoding="utf-8"?>
-<ds:datastoreItem xmlns:ds="http://schemas.openxmlformats.org/officeDocument/2006/customXml" ds:itemID="{52D5D895-E798-4EC1-846E-C9CD3C6A17C6}">
+<ds:datastoreItem xmlns:ds="http://schemas.openxmlformats.org/officeDocument/2006/customXml" ds:itemID="{568D3D4F-E738-403B-8F45-11E106B98DC8}">
   <ds:schemaRefs>
-    <ds:schemaRef ds:uri="http://schemas.openxmlformats.org/officeDocument/2006/bibliography"/>
+    <ds:schemaRef ds:uri="http://schemas.microsoft.com/office/2006/metadata/properties"/>
+    <ds:schemaRef ds:uri="http://schemas.microsoft.com/office/infopath/2007/PartnerControls"/>
+    <ds:schemaRef ds:uri="b9064755-fea3-45eb-b537-7766c90d446c"/>
   </ds:schemaRefs>
 </ds:datastoreItem>
 </file>
</xml_diff>